<commit_message>
refactoring, main GUI -> les images s'affichent
</commit_message>
<xml_diff>
--- a/documentation/plan de test.docx
+++ b/documentation/plan de test.docx
@@ -10,12 +10,14 @@
           <w:docPartUnique/>
         </w:docPartObj>
       </w:sdtPr>
+      <w:sdtEndPr/>
       <w:sdtContent>
         <w:p/>
         <w:p>
           <w:r>
             <w:rPr>
               <w:noProof/>
+              <w:lang w:eastAsia="fr-CH"/>
             </w:rPr>
             <mc:AlternateContent>
               <mc:Choice Requires="wpg">
@@ -188,6 +190,7 @@
                                       <w:dataBinding w:prefixMappings="xmlns:ns0='http://purl.org/dc/elements/1.1/' xmlns:ns1='http://schemas.openxmlformats.org/package/2006/metadata/core-properties' " w:xpath="/ns1:coreProperties[1]/ns0:title[1]" w:storeItemID="{6C3C8BC8-F283-45AE-878A-BAB7291924A1}"/>
                                       <w:text/>
                                     </w:sdtPr>
+                                    <w:sdtEndPr/>
                                     <w:sdtContent>
                                       <w:r>
                                         <w:rPr>
@@ -386,6 +389,7 @@
           <w:r>
             <w:rPr>
               <w:noProof/>
+              <w:lang w:eastAsia="fr-CH"/>
             </w:rPr>
             <mc:AlternateContent>
               <mc:Choice Requires="wps">
@@ -460,6 +464,7 @@
                                     <w:dataBinding w:prefixMappings="xmlns:ns0='http://schemas.openxmlformats.org/officeDocument/2006/extended-properties' " w:xpath="/ns0:Properties[1]/ns0:Company[1]" w:storeItemID="{6668398D-A668-4E3E-A5EB-62B293D839F1}"/>
                                     <w:text/>
                                   </w:sdtPr>
+                                  <w:sdtEndPr/>
                                   <w:sdtContent>
                                     <w:r>
                                       <w:rPr>
@@ -569,6 +574,7 @@
           <w:r>
             <w:rPr>
               <w:noProof/>
+              <w:lang w:eastAsia="fr-CH"/>
             </w:rPr>
             <mc:AlternateContent>
               <mc:Choice Requires="wps">
@@ -643,6 +649,7 @@
                                   <w:dataBinding w:prefixMappings="xmlns:ns0='http://purl.org/dc/elements/1.1/' xmlns:ns1='http://schemas.openxmlformats.org/package/2006/metadata/core-properties' " w:xpath="/ns1:coreProperties[1]/ns0:subject[1]" w:storeItemID="{6C3C8BC8-F283-45AE-878A-BAB7291924A1}"/>
                                   <w:text/>
                                 </w:sdtPr>
+                                <w:sdtEndPr/>
                                 <w:sdtContent>
                                   <w:p>
                                     <w:pPr>
@@ -681,6 +688,7 @@
                                   <w:dataBinding w:prefixMappings="xmlns:ns0='http://purl.org/dc/elements/1.1/' xmlns:ns1='http://schemas.openxmlformats.org/package/2006/metadata/core-properties' " w:xpath="/ns1:coreProperties[1]/ns0:creator[1]" w:storeItemID="{6C3C8BC8-F283-45AE-878A-BAB7291924A1}"/>
                                   <w:text/>
                                 </w:sdtPr>
+                                <w:sdtEndPr/>
                                 <w:sdtContent>
                                   <w:p>
                                     <w:pPr>
@@ -817,6 +825,7 @@
           <w:r>
             <w:rPr>
               <w:noProof/>
+              <w:lang w:eastAsia="fr-CH"/>
             </w:rPr>
             <mc:AlternateContent>
               <mc:Choice Requires="wps">
@@ -899,6 +908,7 @@
                                     <w:calendar w:val="gregorian"/>
                                   </w:date>
                                 </w:sdtPr>
+                                <w:sdtEndPr/>
                                 <w:sdtContent>
                                   <w:p>
                                     <w:pPr>
@@ -1005,7 +1015,11 @@
     <w:sdt>
       <w:sdtPr>
         <w:rPr>
-          <w:lang w:val="fr-FR"/>
+          <w:rFonts w:asciiTheme="minorHAnsi" w:eastAsiaTheme="minorHAnsi" w:hAnsiTheme="minorHAnsi" w:cstheme="minorBidi"/>
+          <w:color w:val="auto"/>
+          <w:sz w:val="22"/>
+          <w:szCs w:val="22"/>
+          <w:lang w:val="fr-FR" w:eastAsia="en-US"/>
         </w:rPr>
         <w:id w:val="25609350"/>
         <w:docPartObj>
@@ -1015,13 +1029,8 @@
       </w:sdtPr>
       <w:sdtEndPr>
         <w:rPr>
-          <w:rFonts w:asciiTheme="minorHAnsi" w:eastAsiaTheme="minorHAnsi" w:hAnsiTheme="minorHAnsi" w:cstheme="minorBidi"/>
           <w:b/>
           <w:bCs/>
-          <w:color w:val="auto"/>
-          <w:sz w:val="22"/>
-          <w:szCs w:val="22"/>
-          <w:lang w:eastAsia="en-US"/>
         </w:rPr>
       </w:sdtEndPr>
       <w:sdtContent>
@@ -1552,19 +1561,17 @@
       <w:r>
         <w:br w:type="page"/>
       </w:r>
-      <w:bookmarkStart w:id="0" w:name="_GoBack"/>
-      <w:bookmarkEnd w:id="0"/>
     </w:p>
     <w:p>
       <w:pPr>
         <w:pStyle w:val="Titre1"/>
       </w:pPr>
-      <w:bookmarkStart w:id="1" w:name="_Toc382212303"/>
+      <w:bookmarkStart w:id="0" w:name="_Toc382212303"/>
       <w:r>
         <w:lastRenderedPageBreak/>
         <w:t>Introduction</w:t>
       </w:r>
-      <w:bookmarkEnd w:id="1"/>
+      <w:bookmarkEnd w:id="0"/>
     </w:p>
     <w:p>
       <w:r>
@@ -1586,12 +1593,12 @@
       <w:pPr>
         <w:pStyle w:val="Titre1"/>
       </w:pPr>
-      <w:bookmarkStart w:id="2" w:name="_Toc382212304"/>
+      <w:bookmarkStart w:id="1" w:name="_Toc382212304"/>
       <w:r>
         <w:lastRenderedPageBreak/>
         <w:t>Tests des vues</w:t>
       </w:r>
-      <w:bookmarkEnd w:id="2"/>
+      <w:bookmarkEnd w:id="1"/>
     </w:p>
     <w:p>
       <w:r>
@@ -1602,11 +1609,11 @@
       <w:pPr>
         <w:pStyle w:val="Titre2"/>
       </w:pPr>
-      <w:bookmarkStart w:id="3" w:name="_Toc382212305"/>
+      <w:bookmarkStart w:id="2" w:name="_Toc382212305"/>
       <w:r>
         <w:t>Vue principale</w:t>
       </w:r>
-      <w:bookmarkEnd w:id="3"/>
+      <w:bookmarkEnd w:id="2"/>
     </w:p>
     <w:tbl>
       <w:tblPr>
@@ -1970,7 +1977,13 @@
               <w:t>L’</w:t>
             </w:r>
             <w:r>
-              <w:t>image sélectionner doit s’afficher en grand</w:t>
+              <w:t>image sélectionné</w:t>
+            </w:r>
+            <w:r>
+              <w:t>e</w:t>
+            </w:r>
+            <w:r>
+              <w:t xml:space="preserve"> doit s’afficher en grand</w:t>
             </w:r>
           </w:p>
         </w:tc>
@@ -2059,7 +2072,7 @@
           </w:tcPr>
           <w:p>
             <w:r>
-              <w:t>Il est possible de zoomer dans l’image sélectionnée</w:t>
+              <w:t>Il est possible de scroller dans l’image sélectionnée</w:t>
             </w:r>
           </w:p>
         </w:tc>
@@ -2102,7 +2115,7 @@
           </w:tcPr>
           <w:p>
             <w:r>
-              <w:t>Il est possible de scroller dans l’image sélectionnée</w:t>
+              <w:t>Il est possible d’activer ou désactiver l’effet de flou</w:t>
             </w:r>
           </w:p>
         </w:tc>
@@ -2148,7 +2161,7 @@
           </w:tcPr>
           <w:p>
             <w:r>
-              <w:t>Il est possible d’activer ou désactiver l’effet de flou</w:t>
+              <w:t>Il est possible de scroller dans le choix des images dans la liste</w:t>
             </w:r>
           </w:p>
         </w:tc>
@@ -2179,49 +2192,6 @@
           <w:p>
             <w:pPr>
               <w:cnfStyle w:val="000000100000" w:firstRow="0" w:lastRow="0" w:firstColumn="0" w:lastColumn="0" w:oddVBand="0" w:evenVBand="0" w:oddHBand="1" w:evenHBand="0" w:firstRowFirstColumn="0" w:firstRowLastColumn="0" w:lastRowFirstColumn="0" w:lastRowLastColumn="0"/>
-            </w:pPr>
-          </w:p>
-        </w:tc>
-      </w:tr>
-      <w:tr>
-        <w:tc>
-          <w:tcPr>
-            <w:cnfStyle w:val="001000000000" w:firstRow="0" w:lastRow="0" w:firstColumn="1" w:lastColumn="0" w:oddVBand="0" w:evenVBand="0" w:oddHBand="0" w:evenHBand="0" w:firstRowFirstColumn="0" w:firstRowLastColumn="0" w:lastRowFirstColumn="0" w:lastRowLastColumn="0"/>
-            <w:tcW w:w="2265" w:type="dxa"/>
-          </w:tcPr>
-          <w:p>
-            <w:r>
-              <w:t>Il est possible de scroller dans le choix des images dans la liste</w:t>
-            </w:r>
-          </w:p>
-        </w:tc>
-        <w:tc>
-          <w:tcPr>
-            <w:tcW w:w="2265" w:type="dxa"/>
-          </w:tcPr>
-          <w:p>
-            <w:pPr>
-              <w:cnfStyle w:val="000000000000" w:firstRow="0" w:lastRow="0" w:firstColumn="0" w:lastColumn="0" w:oddVBand="0" w:evenVBand="0" w:oddHBand="0" w:evenHBand="0" w:firstRowFirstColumn="0" w:firstRowLastColumn="0" w:lastRowFirstColumn="0" w:lastRowLastColumn="0"/>
-            </w:pPr>
-          </w:p>
-        </w:tc>
-        <w:tc>
-          <w:tcPr>
-            <w:tcW w:w="2266" w:type="dxa"/>
-          </w:tcPr>
-          <w:p>
-            <w:pPr>
-              <w:cnfStyle w:val="000000000000" w:firstRow="0" w:lastRow="0" w:firstColumn="0" w:lastColumn="0" w:oddVBand="0" w:evenVBand="0" w:oddHBand="0" w:evenHBand="0" w:firstRowFirstColumn="0" w:firstRowLastColumn="0" w:lastRowFirstColumn="0" w:lastRowLastColumn="0"/>
-            </w:pPr>
-          </w:p>
-        </w:tc>
-        <w:tc>
-          <w:tcPr>
-            <w:tcW w:w="2266" w:type="dxa"/>
-          </w:tcPr>
-          <w:p>
-            <w:pPr>
-              <w:cnfStyle w:val="000000000000" w:firstRow="0" w:lastRow="0" w:firstColumn="0" w:lastColumn="0" w:oddVBand="0" w:evenVBand="0" w:oddHBand="0" w:evenHBand="0" w:firstRowFirstColumn="0" w:firstRowLastColumn="0" w:lastRowFirstColumn="0" w:lastRowLastColumn="0"/>
             </w:pPr>
           </w:p>
         </w:tc>
@@ -2232,6 +2202,8 @@
       <w:r>
         <w:br w:type="page"/>
       </w:r>
+      <w:bookmarkStart w:id="3" w:name="_GoBack"/>
+      <w:bookmarkEnd w:id="3"/>
     </w:p>
     <w:p>
       <w:pPr>
@@ -3796,7 +3768,7 @@
 </file>
 
 <file path=customXml/itemProps2.xml><?xml version="1.0" encoding="utf-8"?>
-<ds:datastoreItem xmlns:ds="http://schemas.openxmlformats.org/officeDocument/2006/customXml" ds:itemID="{03A45D01-2DDB-464A-ADC3-857907B08BCB}">
+<ds:datastoreItem xmlns:ds="http://schemas.openxmlformats.org/officeDocument/2006/customXml" ds:itemID="{B1521742-714C-4E64-964D-38860EB49DD6}">
   <ds:schemaRefs>
     <ds:schemaRef ds:uri="http://schemas.openxmlformats.org/officeDocument/2006/bibliography"/>
   </ds:schemaRefs>

</xml_diff>

<commit_message>
ajout du numero de l'iterations
</commit_message>
<xml_diff>
--- a/documentation/plan de test.docx
+++ b/documentation/plan de test.docx
@@ -1622,10 +1622,11 @@
         <w:tblLook w:val="04A0" w:firstRow="1" w:lastRow="0" w:firstColumn="1" w:lastColumn="0" w:noHBand="0" w:noVBand="1"/>
       </w:tblPr>
       <w:tblGrid>
-        <w:gridCol w:w="2265"/>
-        <w:gridCol w:w="2265"/>
-        <w:gridCol w:w="2266"/>
-        <w:gridCol w:w="2266"/>
+        <w:gridCol w:w="1938"/>
+        <w:gridCol w:w="1787"/>
+        <w:gridCol w:w="1511"/>
+        <w:gridCol w:w="1856"/>
+        <w:gridCol w:w="1970"/>
       </w:tblGrid>
       <w:tr>
         <w:trPr>
@@ -1634,7 +1635,7 @@
         <w:tc>
           <w:tcPr>
             <w:cnfStyle w:val="001000000000" w:firstRow="0" w:lastRow="0" w:firstColumn="1" w:lastColumn="0" w:oddVBand="0" w:evenVBand="0" w:oddHBand="0" w:evenHBand="0" w:firstRowFirstColumn="0" w:firstRowLastColumn="0" w:lastRowFirstColumn="0" w:lastRowLastColumn="0"/>
-            <w:tcW w:w="2265" w:type="dxa"/>
+            <w:tcW w:w="1938" w:type="dxa"/>
           </w:tcPr>
           <w:p>
             <w:r>
@@ -1644,7 +1645,7 @@
         </w:tc>
         <w:tc>
           <w:tcPr>
-            <w:tcW w:w="2265" w:type="dxa"/>
+            <w:tcW w:w="1787" w:type="dxa"/>
           </w:tcPr>
           <w:p>
             <w:pPr>
@@ -1657,20 +1658,34 @@
         </w:tc>
         <w:tc>
           <w:tcPr>
-            <w:tcW w:w="2266" w:type="dxa"/>
-          </w:tcPr>
-          <w:p>
-            <w:pPr>
+            <w:tcW w:w="1511" w:type="dxa"/>
+          </w:tcPr>
+          <w:p>
+            <w:pPr>
+              <w:jc w:val="center"/>
               <w:cnfStyle w:val="100000000000" w:firstRow="1" w:lastRow="0" w:firstColumn="0" w:lastColumn="0" w:oddVBand="0" w:evenVBand="0" w:oddHBand="0" w:evenHBand="0" w:firstRowFirstColumn="0" w:firstRowLastColumn="0" w:lastRowFirstColumn="0" w:lastRowLastColumn="0"/>
             </w:pPr>
             <w:r>
+              <w:t>Itérations</w:t>
+            </w:r>
+          </w:p>
+        </w:tc>
+        <w:tc>
+          <w:tcPr>
+            <w:tcW w:w="1856" w:type="dxa"/>
+          </w:tcPr>
+          <w:p>
+            <w:pPr>
+              <w:cnfStyle w:val="100000000000" w:firstRow="1" w:lastRow="0" w:firstColumn="0" w:lastColumn="0" w:oddVBand="0" w:evenVBand="0" w:oddHBand="0" w:evenHBand="0" w:firstRowFirstColumn="0" w:firstRowLastColumn="0" w:lastRowFirstColumn="0" w:lastRowLastColumn="0"/>
+            </w:pPr>
+            <w:r>
               <w:t>Validation</w:t>
             </w:r>
           </w:p>
         </w:tc>
         <w:tc>
           <w:tcPr>
-            <w:tcW w:w="2266" w:type="dxa"/>
+            <w:tcW w:w="1970" w:type="dxa"/>
           </w:tcPr>
           <w:p>
             <w:pPr>
@@ -1689,7 +1704,7 @@
         <w:tc>
           <w:tcPr>
             <w:cnfStyle w:val="001000000000" w:firstRow="0" w:lastRow="0" w:firstColumn="1" w:lastColumn="0" w:oddVBand="0" w:evenVBand="0" w:oddHBand="0" w:evenHBand="0" w:firstRowFirstColumn="0" w:firstRowLastColumn="0" w:lastRowFirstColumn="0" w:lastRowLastColumn="0"/>
-            <w:tcW w:w="2265" w:type="dxa"/>
+            <w:tcW w:w="1938" w:type="dxa"/>
           </w:tcPr>
           <w:p>
             <w:r>
@@ -1699,7 +1714,7 @@
         </w:tc>
         <w:tc>
           <w:tcPr>
-            <w:tcW w:w="2265" w:type="dxa"/>
+            <w:tcW w:w="1787" w:type="dxa"/>
           </w:tcPr>
           <w:p>
             <w:pPr>
@@ -1709,17 +1724,31 @@
         </w:tc>
         <w:tc>
           <w:tcPr>
-            <w:tcW w:w="2266" w:type="dxa"/>
-          </w:tcPr>
-          <w:p>
-            <w:pPr>
+            <w:tcW w:w="1511" w:type="dxa"/>
+          </w:tcPr>
+          <w:p>
+            <w:pPr>
+              <w:jc w:val="center"/>
               <w:cnfStyle w:val="000000100000" w:firstRow="0" w:lastRow="0" w:firstColumn="0" w:lastColumn="0" w:oddVBand="0" w:evenVBand="0" w:oddHBand="1" w:evenHBand="0" w:firstRowFirstColumn="0" w:firstRowLastColumn="0" w:lastRowFirstColumn="0" w:lastRowLastColumn="0"/>
             </w:pPr>
-          </w:p>
-        </w:tc>
-        <w:tc>
-          <w:tcPr>
-            <w:tcW w:w="2266" w:type="dxa"/>
+            <w:r>
+              <w:t>I</w:t>
+            </w:r>
+          </w:p>
+        </w:tc>
+        <w:tc>
+          <w:tcPr>
+            <w:tcW w:w="1856" w:type="dxa"/>
+          </w:tcPr>
+          <w:p>
+            <w:pPr>
+              <w:cnfStyle w:val="000000100000" w:firstRow="0" w:lastRow="0" w:firstColumn="0" w:lastColumn="0" w:oddVBand="0" w:evenVBand="0" w:oddHBand="1" w:evenHBand="0" w:firstRowFirstColumn="0" w:firstRowLastColumn="0" w:lastRowFirstColumn="0" w:lastRowLastColumn="0"/>
+            </w:pPr>
+          </w:p>
+        </w:tc>
+        <w:tc>
+          <w:tcPr>
+            <w:tcW w:w="1970" w:type="dxa"/>
           </w:tcPr>
           <w:p>
             <w:pPr>
@@ -1732,28 +1761,17 @@
         <w:tc>
           <w:tcPr>
             <w:cnfStyle w:val="001000000000" w:firstRow="0" w:lastRow="0" w:firstColumn="1" w:lastColumn="0" w:oddVBand="0" w:evenVBand="0" w:oddHBand="0" w:evenHBand="0" w:firstRowFirstColumn="0" w:firstRowLastColumn="0" w:lastRowFirstColumn="0" w:lastRowLastColumn="0"/>
-            <w:tcW w:w="2265" w:type="dxa"/>
-          </w:tcPr>
-          <w:p>
-            <w:r>
-              <w:t xml:space="preserve">Les images du dossier </w:t>
-            </w:r>
-            <w:r>
-              <w:t>s’affichent</w:t>
-            </w:r>
-            <w:r>
-              <w:t xml:space="preserve"> dans la </w:t>
-            </w:r>
-            <w:proofErr w:type="spellStart"/>
-            <w:r>
-              <w:t>listView</w:t>
-            </w:r>
-            <w:proofErr w:type="spellEnd"/>
-          </w:p>
-        </w:tc>
-        <w:tc>
-          <w:tcPr>
-            <w:tcW w:w="2265" w:type="dxa"/>
+            <w:tcW w:w="1938" w:type="dxa"/>
+          </w:tcPr>
+          <w:p>
+            <w:r>
+              <w:t>Les images du dossier s’affichent dans la listView</w:t>
+            </w:r>
+          </w:p>
+        </w:tc>
+        <w:tc>
+          <w:tcPr>
+            <w:tcW w:w="1787" w:type="dxa"/>
           </w:tcPr>
           <w:p>
             <w:pPr>
@@ -1763,17 +1781,31 @@
         </w:tc>
         <w:tc>
           <w:tcPr>
-            <w:tcW w:w="2266" w:type="dxa"/>
-          </w:tcPr>
-          <w:p>
-            <w:pPr>
+            <w:tcW w:w="1511" w:type="dxa"/>
+          </w:tcPr>
+          <w:p>
+            <w:pPr>
+              <w:jc w:val="center"/>
               <w:cnfStyle w:val="000000000000" w:firstRow="0" w:lastRow="0" w:firstColumn="0" w:lastColumn="0" w:oddVBand="0" w:evenVBand="0" w:oddHBand="0" w:evenHBand="0" w:firstRowFirstColumn="0" w:firstRowLastColumn="0" w:lastRowFirstColumn="0" w:lastRowLastColumn="0"/>
             </w:pPr>
-          </w:p>
-        </w:tc>
-        <w:tc>
-          <w:tcPr>
-            <w:tcW w:w="2266" w:type="dxa"/>
+            <w:r>
+              <w:t>I</w:t>
+            </w:r>
+          </w:p>
+        </w:tc>
+        <w:tc>
+          <w:tcPr>
+            <w:tcW w:w="1856" w:type="dxa"/>
+          </w:tcPr>
+          <w:p>
+            <w:pPr>
+              <w:cnfStyle w:val="000000000000" w:firstRow="0" w:lastRow="0" w:firstColumn="0" w:lastColumn="0" w:oddVBand="0" w:evenVBand="0" w:oddHBand="0" w:evenHBand="0" w:firstRowFirstColumn="0" w:firstRowLastColumn="0" w:lastRowFirstColumn="0" w:lastRowLastColumn="0"/>
+            </w:pPr>
+          </w:p>
+        </w:tc>
+        <w:tc>
+          <w:tcPr>
+            <w:tcW w:w="1970" w:type="dxa"/>
           </w:tcPr>
           <w:p>
             <w:pPr>
@@ -1789,20 +1821,17 @@
         <w:tc>
           <w:tcPr>
             <w:cnfStyle w:val="001000000000" w:firstRow="0" w:lastRow="0" w:firstColumn="1" w:lastColumn="0" w:oddVBand="0" w:evenVBand="0" w:oddHBand="0" w:evenHBand="0" w:firstRowFirstColumn="0" w:firstRowLastColumn="0" w:lastRowFirstColumn="0" w:lastRowLastColumn="0"/>
-            <w:tcW w:w="2265" w:type="dxa"/>
-          </w:tcPr>
-          <w:p>
-            <w:r>
-              <w:t xml:space="preserve">Le répertoire courant est </w:t>
-            </w:r>
-            <w:r>
-              <w:t>affiché</w:t>
-            </w:r>
-          </w:p>
-        </w:tc>
-        <w:tc>
-          <w:tcPr>
-            <w:tcW w:w="2265" w:type="dxa"/>
+            <w:tcW w:w="1938" w:type="dxa"/>
+          </w:tcPr>
+          <w:p>
+            <w:r>
+              <w:t>Le répertoire courant est affiché</w:t>
+            </w:r>
+          </w:p>
+        </w:tc>
+        <w:tc>
+          <w:tcPr>
+            <w:tcW w:w="1787" w:type="dxa"/>
           </w:tcPr>
           <w:p>
             <w:pPr>
@@ -1812,17 +1841,31 @@
         </w:tc>
         <w:tc>
           <w:tcPr>
-            <w:tcW w:w="2266" w:type="dxa"/>
-          </w:tcPr>
-          <w:p>
-            <w:pPr>
+            <w:tcW w:w="1511" w:type="dxa"/>
+          </w:tcPr>
+          <w:p>
+            <w:pPr>
+              <w:jc w:val="center"/>
               <w:cnfStyle w:val="000000100000" w:firstRow="0" w:lastRow="0" w:firstColumn="0" w:lastColumn="0" w:oddVBand="0" w:evenVBand="0" w:oddHBand="1" w:evenHBand="0" w:firstRowFirstColumn="0" w:firstRowLastColumn="0" w:lastRowFirstColumn="0" w:lastRowLastColumn="0"/>
             </w:pPr>
-          </w:p>
-        </w:tc>
-        <w:tc>
-          <w:tcPr>
-            <w:tcW w:w="2266" w:type="dxa"/>
+            <w:r>
+              <w:t>I</w:t>
+            </w:r>
+          </w:p>
+        </w:tc>
+        <w:tc>
+          <w:tcPr>
+            <w:tcW w:w="1856" w:type="dxa"/>
+          </w:tcPr>
+          <w:p>
+            <w:pPr>
+              <w:cnfStyle w:val="000000100000" w:firstRow="0" w:lastRow="0" w:firstColumn="0" w:lastColumn="0" w:oddVBand="0" w:evenVBand="0" w:oddHBand="1" w:evenHBand="0" w:firstRowFirstColumn="0" w:firstRowLastColumn="0" w:lastRowFirstColumn="0" w:lastRowLastColumn="0"/>
+            </w:pPr>
+          </w:p>
+        </w:tc>
+        <w:tc>
+          <w:tcPr>
+            <w:tcW w:w="1970" w:type="dxa"/>
           </w:tcPr>
           <w:p>
             <w:pPr>
@@ -1835,7 +1878,7 @@
         <w:tc>
           <w:tcPr>
             <w:cnfStyle w:val="001000000000" w:firstRow="0" w:lastRow="0" w:firstColumn="1" w:lastColumn="0" w:oddVBand="0" w:evenVBand="0" w:oddHBand="0" w:evenHBand="0" w:firstRowFirstColumn="0" w:firstRowLastColumn="0" w:lastRowFirstColumn="0" w:lastRowLastColumn="0"/>
-            <w:tcW w:w="2265" w:type="dxa"/>
+            <w:tcW w:w="1938" w:type="dxa"/>
           </w:tcPr>
           <w:p>
             <w:r>
@@ -1845,7 +1888,7 @@
         </w:tc>
         <w:tc>
           <w:tcPr>
-            <w:tcW w:w="2265" w:type="dxa"/>
+            <w:tcW w:w="1787" w:type="dxa"/>
           </w:tcPr>
           <w:p>
             <w:pPr>
@@ -1855,17 +1898,31 @@
         </w:tc>
         <w:tc>
           <w:tcPr>
-            <w:tcW w:w="2266" w:type="dxa"/>
-          </w:tcPr>
-          <w:p>
-            <w:pPr>
+            <w:tcW w:w="1511" w:type="dxa"/>
+          </w:tcPr>
+          <w:p>
+            <w:pPr>
+              <w:jc w:val="center"/>
               <w:cnfStyle w:val="000000000000" w:firstRow="0" w:lastRow="0" w:firstColumn="0" w:lastColumn="0" w:oddVBand="0" w:evenVBand="0" w:oddHBand="0" w:evenHBand="0" w:firstRowFirstColumn="0" w:firstRowLastColumn="0" w:lastRowFirstColumn="0" w:lastRowLastColumn="0"/>
             </w:pPr>
-          </w:p>
-        </w:tc>
-        <w:tc>
-          <w:tcPr>
-            <w:tcW w:w="2266" w:type="dxa"/>
+            <w:r>
+              <w:t>I</w:t>
+            </w:r>
+          </w:p>
+        </w:tc>
+        <w:tc>
+          <w:tcPr>
+            <w:tcW w:w="1856" w:type="dxa"/>
+          </w:tcPr>
+          <w:p>
+            <w:pPr>
+              <w:cnfStyle w:val="000000000000" w:firstRow="0" w:lastRow="0" w:firstColumn="0" w:lastColumn="0" w:oddVBand="0" w:evenVBand="0" w:oddHBand="0" w:evenHBand="0" w:firstRowFirstColumn="0" w:firstRowLastColumn="0" w:lastRowFirstColumn="0" w:lastRowLastColumn="0"/>
+            </w:pPr>
+          </w:p>
+        </w:tc>
+        <w:tc>
+          <w:tcPr>
+            <w:tcW w:w="1970" w:type="dxa"/>
           </w:tcPr>
           <w:p>
             <w:pPr>
@@ -1881,7 +1938,7 @@
         <w:tc>
           <w:tcPr>
             <w:cnfStyle w:val="001000000000" w:firstRow="0" w:lastRow="0" w:firstColumn="1" w:lastColumn="0" w:oddVBand="0" w:evenVBand="0" w:oddHBand="0" w:evenHBand="0" w:firstRowFirstColumn="0" w:firstRowLastColumn="0" w:lastRowFirstColumn="0" w:lastRowLastColumn="0"/>
-            <w:tcW w:w="2265" w:type="dxa"/>
+            <w:tcW w:w="1938" w:type="dxa"/>
           </w:tcPr>
           <w:p>
             <w:r>
@@ -1891,7 +1948,7 @@
         </w:tc>
         <w:tc>
           <w:tcPr>
-            <w:tcW w:w="2265" w:type="dxa"/>
+            <w:tcW w:w="1787" w:type="dxa"/>
           </w:tcPr>
           <w:p>
             <w:pPr>
@@ -1901,17 +1958,31 @@
         </w:tc>
         <w:tc>
           <w:tcPr>
-            <w:tcW w:w="2266" w:type="dxa"/>
-          </w:tcPr>
-          <w:p>
-            <w:pPr>
+            <w:tcW w:w="1511" w:type="dxa"/>
+          </w:tcPr>
+          <w:p>
+            <w:pPr>
+              <w:jc w:val="center"/>
               <w:cnfStyle w:val="000000100000" w:firstRow="0" w:lastRow="0" w:firstColumn="0" w:lastColumn="0" w:oddVBand="0" w:evenVBand="0" w:oddHBand="1" w:evenHBand="0" w:firstRowFirstColumn="0" w:firstRowLastColumn="0" w:lastRowFirstColumn="0" w:lastRowLastColumn="0"/>
             </w:pPr>
-          </w:p>
-        </w:tc>
-        <w:tc>
-          <w:tcPr>
-            <w:tcW w:w="2266" w:type="dxa"/>
+            <w:r>
+              <w:t>I</w:t>
+            </w:r>
+          </w:p>
+        </w:tc>
+        <w:tc>
+          <w:tcPr>
+            <w:tcW w:w="1856" w:type="dxa"/>
+          </w:tcPr>
+          <w:p>
+            <w:pPr>
+              <w:cnfStyle w:val="000000100000" w:firstRow="0" w:lastRow="0" w:firstColumn="0" w:lastColumn="0" w:oddVBand="0" w:evenVBand="0" w:oddHBand="1" w:evenHBand="0" w:firstRowFirstColumn="0" w:firstRowLastColumn="0" w:lastRowFirstColumn="0" w:lastRowLastColumn="0"/>
+            </w:pPr>
+          </w:p>
+        </w:tc>
+        <w:tc>
+          <w:tcPr>
+            <w:tcW w:w="1970" w:type="dxa"/>
           </w:tcPr>
           <w:p>
             <w:pPr>
@@ -1924,7 +1995,7 @@
         <w:tc>
           <w:tcPr>
             <w:cnfStyle w:val="001000000000" w:firstRow="0" w:lastRow="0" w:firstColumn="1" w:lastColumn="0" w:oddVBand="0" w:evenVBand="0" w:oddHBand="0" w:evenHBand="0" w:firstRowFirstColumn="0" w:firstRowLastColumn="0" w:lastRowFirstColumn="0" w:lastRowLastColumn="0"/>
-            <w:tcW w:w="2265" w:type="dxa"/>
+            <w:tcW w:w="1938" w:type="dxa"/>
           </w:tcPr>
           <w:p>
             <w:r>
@@ -1934,7 +2005,7 @@
         </w:tc>
         <w:tc>
           <w:tcPr>
-            <w:tcW w:w="2265" w:type="dxa"/>
+            <w:tcW w:w="1787" w:type="dxa"/>
           </w:tcPr>
           <w:p>
             <w:pPr>
@@ -1944,17 +2015,31 @@
         </w:tc>
         <w:tc>
           <w:tcPr>
-            <w:tcW w:w="2266" w:type="dxa"/>
-          </w:tcPr>
-          <w:p>
-            <w:pPr>
+            <w:tcW w:w="1511" w:type="dxa"/>
+          </w:tcPr>
+          <w:p>
+            <w:pPr>
+              <w:jc w:val="center"/>
               <w:cnfStyle w:val="000000000000" w:firstRow="0" w:lastRow="0" w:firstColumn="0" w:lastColumn="0" w:oddVBand="0" w:evenVBand="0" w:oddHBand="0" w:evenHBand="0" w:firstRowFirstColumn="0" w:firstRowLastColumn="0" w:lastRowFirstColumn="0" w:lastRowLastColumn="0"/>
             </w:pPr>
-          </w:p>
-        </w:tc>
-        <w:tc>
-          <w:tcPr>
-            <w:tcW w:w="2266" w:type="dxa"/>
+            <w:r>
+              <w:t>I</w:t>
+            </w:r>
+          </w:p>
+        </w:tc>
+        <w:tc>
+          <w:tcPr>
+            <w:tcW w:w="1856" w:type="dxa"/>
+          </w:tcPr>
+          <w:p>
+            <w:pPr>
+              <w:cnfStyle w:val="000000000000" w:firstRow="0" w:lastRow="0" w:firstColumn="0" w:lastColumn="0" w:oddVBand="0" w:evenVBand="0" w:oddHBand="0" w:evenHBand="0" w:firstRowFirstColumn="0" w:firstRowLastColumn="0" w:lastRowFirstColumn="0" w:lastRowLastColumn="0"/>
+            </w:pPr>
+          </w:p>
+        </w:tc>
+        <w:tc>
+          <w:tcPr>
+            <w:tcW w:w="1970" w:type="dxa"/>
           </w:tcPr>
           <w:p>
             <w:pPr>
@@ -1970,26 +2055,17 @@
         <w:tc>
           <w:tcPr>
             <w:cnfStyle w:val="001000000000" w:firstRow="0" w:lastRow="0" w:firstColumn="1" w:lastColumn="0" w:oddVBand="0" w:evenVBand="0" w:oddHBand="0" w:evenHBand="0" w:firstRowFirstColumn="0" w:firstRowLastColumn="0" w:lastRowFirstColumn="0" w:lastRowLastColumn="0"/>
-            <w:tcW w:w="2265" w:type="dxa"/>
-          </w:tcPr>
-          <w:p>
-            <w:r>
-              <w:t>L’</w:t>
-            </w:r>
-            <w:r>
-              <w:t>image sélectionné</w:t>
-            </w:r>
-            <w:r>
-              <w:t>e</w:t>
-            </w:r>
-            <w:r>
-              <w:t xml:space="preserve"> doit s’afficher en grand</w:t>
-            </w:r>
-          </w:p>
-        </w:tc>
-        <w:tc>
-          <w:tcPr>
-            <w:tcW w:w="2265" w:type="dxa"/>
+            <w:tcW w:w="1938" w:type="dxa"/>
+          </w:tcPr>
+          <w:p>
+            <w:r>
+              <w:t>L’image sélectionnée doit s’afficher en grand</w:t>
+            </w:r>
+          </w:p>
+        </w:tc>
+        <w:tc>
+          <w:tcPr>
+            <w:tcW w:w="1787" w:type="dxa"/>
           </w:tcPr>
           <w:p>
             <w:pPr>
@@ -1999,17 +2075,31 @@
         </w:tc>
         <w:tc>
           <w:tcPr>
-            <w:tcW w:w="2266" w:type="dxa"/>
-          </w:tcPr>
-          <w:p>
-            <w:pPr>
+            <w:tcW w:w="1511" w:type="dxa"/>
+          </w:tcPr>
+          <w:p>
+            <w:pPr>
+              <w:jc w:val="center"/>
               <w:cnfStyle w:val="000000100000" w:firstRow="0" w:lastRow="0" w:firstColumn="0" w:lastColumn="0" w:oddVBand="0" w:evenVBand="0" w:oddHBand="1" w:evenHBand="0" w:firstRowFirstColumn="0" w:firstRowLastColumn="0" w:lastRowFirstColumn="0" w:lastRowLastColumn="0"/>
             </w:pPr>
-          </w:p>
-        </w:tc>
-        <w:tc>
-          <w:tcPr>
-            <w:tcW w:w="2266" w:type="dxa"/>
+            <w:r>
+              <w:t>I</w:t>
+            </w:r>
+          </w:p>
+        </w:tc>
+        <w:tc>
+          <w:tcPr>
+            <w:tcW w:w="1856" w:type="dxa"/>
+          </w:tcPr>
+          <w:p>
+            <w:pPr>
+              <w:cnfStyle w:val="000000100000" w:firstRow="0" w:lastRow="0" w:firstColumn="0" w:lastColumn="0" w:oddVBand="0" w:evenVBand="0" w:oddHBand="1" w:evenHBand="0" w:firstRowFirstColumn="0" w:firstRowLastColumn="0" w:lastRowFirstColumn="0" w:lastRowLastColumn="0"/>
+            </w:pPr>
+          </w:p>
+        </w:tc>
+        <w:tc>
+          <w:tcPr>
+            <w:tcW w:w="1970" w:type="dxa"/>
           </w:tcPr>
           <w:p>
             <w:pPr>
@@ -2022,7 +2112,7 @@
         <w:tc>
           <w:tcPr>
             <w:cnfStyle w:val="001000000000" w:firstRow="0" w:lastRow="0" w:firstColumn="1" w:lastColumn="0" w:oddVBand="0" w:evenVBand="0" w:oddHBand="0" w:evenHBand="0" w:firstRowFirstColumn="0" w:firstRowLastColumn="0" w:lastRowFirstColumn="0" w:lastRowLastColumn="0"/>
-            <w:tcW w:w="2265" w:type="dxa"/>
+            <w:tcW w:w="1938" w:type="dxa"/>
           </w:tcPr>
           <w:p>
             <w:r>
@@ -2032,7 +2122,7 @@
         </w:tc>
         <w:tc>
           <w:tcPr>
-            <w:tcW w:w="2265" w:type="dxa"/>
+            <w:tcW w:w="1787" w:type="dxa"/>
           </w:tcPr>
           <w:p>
             <w:pPr>
@@ -2042,17 +2132,31 @@
         </w:tc>
         <w:tc>
           <w:tcPr>
-            <w:tcW w:w="2266" w:type="dxa"/>
-          </w:tcPr>
-          <w:p>
-            <w:pPr>
+            <w:tcW w:w="1511" w:type="dxa"/>
+          </w:tcPr>
+          <w:p>
+            <w:pPr>
+              <w:jc w:val="center"/>
               <w:cnfStyle w:val="000000000000" w:firstRow="0" w:lastRow="0" w:firstColumn="0" w:lastColumn="0" w:oddVBand="0" w:evenVBand="0" w:oddHBand="0" w:evenHBand="0" w:firstRowFirstColumn="0" w:firstRowLastColumn="0" w:lastRowFirstColumn="0" w:lastRowLastColumn="0"/>
             </w:pPr>
-          </w:p>
-        </w:tc>
-        <w:tc>
-          <w:tcPr>
-            <w:tcW w:w="2266" w:type="dxa"/>
+            <w:r>
+              <w:t>III</w:t>
+            </w:r>
+          </w:p>
+        </w:tc>
+        <w:tc>
+          <w:tcPr>
+            <w:tcW w:w="1856" w:type="dxa"/>
+          </w:tcPr>
+          <w:p>
+            <w:pPr>
+              <w:cnfStyle w:val="000000000000" w:firstRow="0" w:lastRow="0" w:firstColumn="0" w:lastColumn="0" w:oddVBand="0" w:evenVBand="0" w:oddHBand="0" w:evenHBand="0" w:firstRowFirstColumn="0" w:firstRowLastColumn="0" w:lastRowFirstColumn="0" w:lastRowLastColumn="0"/>
+            </w:pPr>
+          </w:p>
+        </w:tc>
+        <w:tc>
+          <w:tcPr>
+            <w:tcW w:w="1970" w:type="dxa"/>
           </w:tcPr>
           <w:p>
             <w:pPr>
@@ -2068,7 +2172,7 @@
         <w:tc>
           <w:tcPr>
             <w:cnfStyle w:val="001000000000" w:firstRow="0" w:lastRow="0" w:firstColumn="1" w:lastColumn="0" w:oddVBand="0" w:evenVBand="0" w:oddHBand="0" w:evenHBand="0" w:firstRowFirstColumn="0" w:firstRowLastColumn="0" w:lastRowFirstColumn="0" w:lastRowLastColumn="0"/>
-            <w:tcW w:w="2265" w:type="dxa"/>
+            <w:tcW w:w="1938" w:type="dxa"/>
           </w:tcPr>
           <w:p>
             <w:r>
@@ -2078,7 +2182,7 @@
         </w:tc>
         <w:tc>
           <w:tcPr>
-            <w:tcW w:w="2265" w:type="dxa"/>
+            <w:tcW w:w="1787" w:type="dxa"/>
           </w:tcPr>
           <w:p>
             <w:pPr>
@@ -2088,17 +2192,31 @@
         </w:tc>
         <w:tc>
           <w:tcPr>
-            <w:tcW w:w="2266" w:type="dxa"/>
-          </w:tcPr>
-          <w:p>
-            <w:pPr>
+            <w:tcW w:w="1511" w:type="dxa"/>
+          </w:tcPr>
+          <w:p>
+            <w:pPr>
+              <w:jc w:val="center"/>
               <w:cnfStyle w:val="000000100000" w:firstRow="0" w:lastRow="0" w:firstColumn="0" w:lastColumn="0" w:oddVBand="0" w:evenVBand="0" w:oddHBand="1" w:evenHBand="0" w:firstRowFirstColumn="0" w:firstRowLastColumn="0" w:lastRowFirstColumn="0" w:lastRowLastColumn="0"/>
             </w:pPr>
-          </w:p>
-        </w:tc>
-        <w:tc>
-          <w:tcPr>
-            <w:tcW w:w="2266" w:type="dxa"/>
+            <w:r>
+              <w:t>III</w:t>
+            </w:r>
+          </w:p>
+        </w:tc>
+        <w:tc>
+          <w:tcPr>
+            <w:tcW w:w="1856" w:type="dxa"/>
+          </w:tcPr>
+          <w:p>
+            <w:pPr>
+              <w:cnfStyle w:val="000000100000" w:firstRow="0" w:lastRow="0" w:firstColumn="0" w:lastColumn="0" w:oddVBand="0" w:evenVBand="0" w:oddHBand="1" w:evenHBand="0" w:firstRowFirstColumn="0" w:firstRowLastColumn="0" w:lastRowFirstColumn="0" w:lastRowLastColumn="0"/>
+            </w:pPr>
+          </w:p>
+        </w:tc>
+        <w:tc>
+          <w:tcPr>
+            <w:tcW w:w="1970" w:type="dxa"/>
           </w:tcPr>
           <w:p>
             <w:pPr>
@@ -2111,7 +2229,7 @@
         <w:tc>
           <w:tcPr>
             <w:cnfStyle w:val="001000000000" w:firstRow="0" w:lastRow="0" w:firstColumn="1" w:lastColumn="0" w:oddVBand="0" w:evenVBand="0" w:oddHBand="0" w:evenHBand="0" w:firstRowFirstColumn="0" w:firstRowLastColumn="0" w:lastRowFirstColumn="0" w:lastRowLastColumn="0"/>
-            <w:tcW w:w="2265" w:type="dxa"/>
+            <w:tcW w:w="1938" w:type="dxa"/>
           </w:tcPr>
           <w:p>
             <w:r>
@@ -2121,7 +2239,7 @@
         </w:tc>
         <w:tc>
           <w:tcPr>
-            <w:tcW w:w="2265" w:type="dxa"/>
+            <w:tcW w:w="1787" w:type="dxa"/>
           </w:tcPr>
           <w:p>
             <w:pPr>
@@ -2131,17 +2249,31 @@
         </w:tc>
         <w:tc>
           <w:tcPr>
-            <w:tcW w:w="2266" w:type="dxa"/>
-          </w:tcPr>
-          <w:p>
-            <w:pPr>
+            <w:tcW w:w="1511" w:type="dxa"/>
+          </w:tcPr>
+          <w:p>
+            <w:pPr>
+              <w:jc w:val="center"/>
               <w:cnfStyle w:val="000000000000" w:firstRow="0" w:lastRow="0" w:firstColumn="0" w:lastColumn="0" w:oddVBand="0" w:evenVBand="0" w:oddHBand="0" w:evenHBand="0" w:firstRowFirstColumn="0" w:firstRowLastColumn="0" w:lastRowFirstColumn="0" w:lastRowLastColumn="0"/>
             </w:pPr>
-          </w:p>
-        </w:tc>
-        <w:tc>
-          <w:tcPr>
-            <w:tcW w:w="2266" w:type="dxa"/>
+            <w:r>
+              <w:t>III</w:t>
+            </w:r>
+          </w:p>
+        </w:tc>
+        <w:tc>
+          <w:tcPr>
+            <w:tcW w:w="1856" w:type="dxa"/>
+          </w:tcPr>
+          <w:p>
+            <w:pPr>
+              <w:cnfStyle w:val="000000000000" w:firstRow="0" w:lastRow="0" w:firstColumn="0" w:lastColumn="0" w:oddVBand="0" w:evenVBand="0" w:oddHBand="0" w:evenHBand="0" w:firstRowFirstColumn="0" w:firstRowLastColumn="0" w:lastRowFirstColumn="0" w:lastRowLastColumn="0"/>
+            </w:pPr>
+          </w:p>
+        </w:tc>
+        <w:tc>
+          <w:tcPr>
+            <w:tcW w:w="1970" w:type="dxa"/>
           </w:tcPr>
           <w:p>
             <w:pPr>
@@ -2157,7 +2289,7 @@
         <w:tc>
           <w:tcPr>
             <w:cnfStyle w:val="001000000000" w:firstRow="0" w:lastRow="0" w:firstColumn="1" w:lastColumn="0" w:oddVBand="0" w:evenVBand="0" w:oddHBand="0" w:evenHBand="0" w:firstRowFirstColumn="0" w:firstRowLastColumn="0" w:lastRowFirstColumn="0" w:lastRowLastColumn="0"/>
-            <w:tcW w:w="2265" w:type="dxa"/>
+            <w:tcW w:w="1938" w:type="dxa"/>
           </w:tcPr>
           <w:p>
             <w:r>
@@ -2167,7 +2299,7 @@
         </w:tc>
         <w:tc>
           <w:tcPr>
-            <w:tcW w:w="2265" w:type="dxa"/>
+            <w:tcW w:w="1787" w:type="dxa"/>
           </w:tcPr>
           <w:p>
             <w:pPr>
@@ -2177,17 +2309,31 @@
         </w:tc>
         <w:tc>
           <w:tcPr>
-            <w:tcW w:w="2266" w:type="dxa"/>
-          </w:tcPr>
-          <w:p>
-            <w:pPr>
+            <w:tcW w:w="1511" w:type="dxa"/>
+          </w:tcPr>
+          <w:p>
+            <w:pPr>
+              <w:jc w:val="center"/>
               <w:cnfStyle w:val="000000100000" w:firstRow="0" w:lastRow="0" w:firstColumn="0" w:lastColumn="0" w:oddVBand="0" w:evenVBand="0" w:oddHBand="1" w:evenHBand="0" w:firstRowFirstColumn="0" w:firstRowLastColumn="0" w:lastRowFirstColumn="0" w:lastRowLastColumn="0"/>
             </w:pPr>
-          </w:p>
-        </w:tc>
-        <w:tc>
-          <w:tcPr>
-            <w:tcW w:w="2266" w:type="dxa"/>
+            <w:r>
+              <w:t>III</w:t>
+            </w:r>
+          </w:p>
+        </w:tc>
+        <w:tc>
+          <w:tcPr>
+            <w:tcW w:w="1856" w:type="dxa"/>
+          </w:tcPr>
+          <w:p>
+            <w:pPr>
+              <w:cnfStyle w:val="000000100000" w:firstRow="0" w:lastRow="0" w:firstColumn="0" w:lastColumn="0" w:oddVBand="0" w:evenVBand="0" w:oddHBand="1" w:evenHBand="0" w:firstRowFirstColumn="0" w:firstRowLastColumn="0" w:lastRowFirstColumn="0" w:lastRowLastColumn="0"/>
+            </w:pPr>
+          </w:p>
+        </w:tc>
+        <w:tc>
+          <w:tcPr>
+            <w:tcW w:w="1970" w:type="dxa"/>
           </w:tcPr>
           <w:p>
             <w:pPr>
@@ -2202,19 +2348,17 @@
       <w:r>
         <w:br w:type="page"/>
       </w:r>
-      <w:bookmarkStart w:id="3" w:name="_GoBack"/>
-      <w:bookmarkEnd w:id="3"/>
     </w:p>
     <w:p>
       <w:pPr>
         <w:pStyle w:val="Titre2"/>
       </w:pPr>
-      <w:bookmarkStart w:id="4" w:name="_Toc382212306"/>
+      <w:bookmarkStart w:id="3" w:name="_Toc382212306"/>
       <w:r>
         <w:lastRenderedPageBreak/>
         <w:t>Vue de navigation</w:t>
       </w:r>
-      <w:bookmarkEnd w:id="4"/>
+      <w:bookmarkEnd w:id="3"/>
     </w:p>
     <w:tbl>
       <w:tblPr>
@@ -2316,6 +2460,9 @@
             <w:pPr>
               <w:cnfStyle w:val="000000100000" w:firstRow="0" w:lastRow="0" w:firstColumn="0" w:lastColumn="0" w:oddVBand="0" w:evenVBand="0" w:oddHBand="1" w:evenHBand="0" w:firstRowFirstColumn="0" w:firstRowLastColumn="0" w:lastRowFirstColumn="0" w:lastRowLastColumn="0"/>
             </w:pPr>
+            <w:r>
+              <w:t>II</w:t>
+            </w:r>
           </w:p>
         </w:tc>
         <w:tc>
@@ -2359,6 +2506,9 @@
             <w:pPr>
               <w:cnfStyle w:val="000000000000" w:firstRow="0" w:lastRow="0" w:firstColumn="0" w:lastColumn="0" w:oddVBand="0" w:evenVBand="0" w:oddHBand="0" w:evenHBand="0" w:firstRowFirstColumn="0" w:firstRowLastColumn="0" w:lastRowFirstColumn="0" w:lastRowLastColumn="0"/>
             </w:pPr>
+            <w:r>
+              <w:t>II</w:t>
+            </w:r>
           </w:p>
         </w:tc>
         <w:tc>
@@ -2405,6 +2555,9 @@
             <w:pPr>
               <w:cnfStyle w:val="000000100000" w:firstRow="0" w:lastRow="0" w:firstColumn="0" w:lastColumn="0" w:oddVBand="0" w:evenVBand="0" w:oddHBand="1" w:evenHBand="0" w:firstRowFirstColumn="0" w:firstRowLastColumn="0" w:lastRowFirstColumn="0" w:lastRowLastColumn="0"/>
             </w:pPr>
+            <w:r>
+              <w:t>II</w:t>
+            </w:r>
           </w:p>
         </w:tc>
         <w:tc>
@@ -2448,6 +2601,9 @@
             <w:pPr>
               <w:cnfStyle w:val="000000000000" w:firstRow="0" w:lastRow="0" w:firstColumn="0" w:lastColumn="0" w:oddVBand="0" w:evenVBand="0" w:oddHBand="0" w:evenHBand="0" w:firstRowFirstColumn="0" w:firstRowLastColumn="0" w:lastRowFirstColumn="0" w:lastRowLastColumn="0"/>
             </w:pPr>
+            <w:r>
+              <w:t>II</w:t>
+            </w:r>
           </w:p>
         </w:tc>
         <w:tc>
@@ -2494,6 +2650,9 @@
             <w:pPr>
               <w:cnfStyle w:val="000000100000" w:firstRow="0" w:lastRow="0" w:firstColumn="0" w:lastColumn="0" w:oddVBand="0" w:evenVBand="0" w:oddHBand="1" w:evenHBand="0" w:firstRowFirstColumn="0" w:firstRowLastColumn="0" w:lastRowFirstColumn="0" w:lastRowLastColumn="0"/>
             </w:pPr>
+            <w:r>
+              <w:t>II</w:t>
+            </w:r>
           </w:p>
         </w:tc>
         <w:tc>
@@ -2540,6 +2699,9 @@
             <w:pPr>
               <w:cnfStyle w:val="000000000000" w:firstRow="0" w:lastRow="0" w:firstColumn="0" w:lastColumn="0" w:oddVBand="0" w:evenVBand="0" w:oddHBand="0" w:evenHBand="0" w:firstRowFirstColumn="0" w:firstRowLastColumn="0" w:lastRowFirstColumn="0" w:lastRowLastColumn="0"/>
             </w:pPr>
+            <w:r>
+              <w:t>II</w:t>
+            </w:r>
           </w:p>
         </w:tc>
         <w:tc>
@@ -2592,6 +2754,9 @@
             <w:pPr>
               <w:cnfStyle w:val="000000100000" w:firstRow="0" w:lastRow="0" w:firstColumn="0" w:lastColumn="0" w:oddVBand="0" w:evenVBand="0" w:oddHBand="1" w:evenHBand="0" w:firstRowFirstColumn="0" w:firstRowLastColumn="0" w:lastRowFirstColumn="0" w:lastRowLastColumn="0"/>
             </w:pPr>
+            <w:r>
+              <w:t>II</w:t>
+            </w:r>
           </w:p>
         </w:tc>
         <w:tc>
@@ -2638,6 +2803,9 @@
             <w:pPr>
               <w:cnfStyle w:val="000000000000" w:firstRow="0" w:lastRow="0" w:firstColumn="0" w:lastColumn="0" w:oddVBand="0" w:evenVBand="0" w:oddHBand="0" w:evenHBand="0" w:firstRowFirstColumn="0" w:firstRowLastColumn="0" w:lastRowFirstColumn="0" w:lastRowLastColumn="0"/>
             </w:pPr>
+            <w:r>
+              <w:t>II</w:t>
+            </w:r>
           </w:p>
         </w:tc>
         <w:tc>
@@ -2684,6 +2852,9 @@
             <w:pPr>
               <w:cnfStyle w:val="000000100000" w:firstRow="0" w:lastRow="0" w:firstColumn="0" w:lastColumn="0" w:oddVBand="0" w:evenVBand="0" w:oddHBand="1" w:evenHBand="0" w:firstRowFirstColumn="0" w:firstRowLastColumn="0" w:lastRowFirstColumn="0" w:lastRowLastColumn="0"/>
             </w:pPr>
+            <w:r>
+              <w:t>II</w:t>
+            </w:r>
           </w:p>
         </w:tc>
         <w:tc>
@@ -2727,6 +2898,11 @@
             <w:pPr>
               <w:cnfStyle w:val="000000000000" w:firstRow="0" w:lastRow="0" w:firstColumn="0" w:lastColumn="0" w:oddVBand="0" w:evenVBand="0" w:oddHBand="0" w:evenHBand="0" w:firstRowFirstColumn="0" w:firstRowLastColumn="0" w:lastRowFirstColumn="0" w:lastRowLastColumn="0"/>
             </w:pPr>
+            <w:r>
+              <w:t>II</w:t>
+            </w:r>
+            <w:bookmarkStart w:id="4" w:name="_GoBack"/>
+            <w:bookmarkEnd w:id="4"/>
           </w:p>
         </w:tc>
         <w:tc>
@@ -3768,7 +3944,7 @@
 </file>
 
 <file path=customXml/itemProps2.xml><?xml version="1.0" encoding="utf-8"?>
-<ds:datastoreItem xmlns:ds="http://schemas.openxmlformats.org/officeDocument/2006/customXml" ds:itemID="{B1521742-714C-4E64-964D-38860EB49DD6}">
+<ds:datastoreItem xmlns:ds="http://schemas.openxmlformats.org/officeDocument/2006/customXml" ds:itemID="{3BCBC8C6-6BF7-46EA-B143-59A7361FDC68}">
   <ds:schemaRefs>
     <ds:schemaRef ds:uri="http://schemas.openxmlformats.org/officeDocument/2006/bibliography"/>
   </ds:schemaRefs>

</xml_diff>

<commit_message>
tobii avec mise en route -> OK
</commit_message>
<xml_diff>
--- a/documentation/plan de test.docx
+++ b/documentation/plan de test.docx
@@ -1602,18 +1602,46 @@
     </w:p>
     <w:p>
       <w:r>
-        <w:t>Le logiciel contient deux vues, voici les éléments à valider dans chacune d’elles.</w:t>
+        <w:t xml:space="preserve">Le logiciel contient deux vues, voici les </w:t>
+      </w:r>
+      <w:bookmarkStart w:id="2" w:name="_GoBack"/>
+      <w:bookmarkEnd w:id="2"/>
+      <w:r>
+        <w:t>éléments à valider dans chacune d’elles</w:t>
+      </w:r>
+      <w:r>
+        <w:t xml:space="preserve"> (Toutes les interactions se font</w:t>
+      </w:r>
+      <w:r>
+        <w:t xml:space="preserve"> avec le</w:t>
+      </w:r>
+      <w:r>
+        <w:t xml:space="preserve"> </w:t>
+      </w:r>
+      <w:proofErr w:type="spellStart"/>
+      <w:r>
+        <w:t>Tobii</w:t>
+      </w:r>
+      <w:proofErr w:type="spellEnd"/>
+      <w:r>
+        <w:t xml:space="preserve"> Rex !)</w:t>
+      </w:r>
+      <w:r>
+        <w:t>.</w:t>
+      </w:r>
+      <w:r>
+        <w:t xml:space="preserve"> </w:t>
       </w:r>
     </w:p>
     <w:p>
       <w:pPr>
         <w:pStyle w:val="Titre2"/>
       </w:pPr>
-      <w:bookmarkStart w:id="2" w:name="_Toc382212305"/>
+      <w:bookmarkStart w:id="3" w:name="_Toc382212305"/>
       <w:r>
         <w:t>Vue principale</w:t>
       </w:r>
-      <w:bookmarkEnd w:id="2"/>
+      <w:bookmarkEnd w:id="3"/>
     </w:p>
     <w:tbl>
       <w:tblPr>
@@ -1765,8 +1793,13 @@
           </w:tcPr>
           <w:p>
             <w:r>
-              <w:t>Les images du dossier s’affichent dans la listView</w:t>
-            </w:r>
+              <w:t xml:space="preserve">Les images du dossier s’affichent dans la </w:t>
+            </w:r>
+            <w:proofErr w:type="spellStart"/>
+            <w:r>
+              <w:t>listView</w:t>
+            </w:r>
+            <w:proofErr w:type="spellEnd"/>
           </w:p>
         </w:tc>
         <w:tc>
@@ -2353,12 +2386,12 @@
       <w:pPr>
         <w:pStyle w:val="Titre2"/>
       </w:pPr>
-      <w:bookmarkStart w:id="3" w:name="_Toc382212306"/>
+      <w:bookmarkStart w:id="4" w:name="_Toc382212306"/>
       <w:r>
         <w:lastRenderedPageBreak/>
         <w:t>Vue de navigation</w:t>
       </w:r>
-      <w:bookmarkEnd w:id="3"/>
+      <w:bookmarkEnd w:id="4"/>
     </w:p>
     <w:tbl>
       <w:tblPr>
@@ -2901,8 +2934,6 @@
             <w:r>
               <w:t>II</w:t>
             </w:r>
-            <w:bookmarkStart w:id="4" w:name="_GoBack"/>
-            <w:bookmarkEnd w:id="4"/>
           </w:p>
         </w:tc>
         <w:tc>
@@ -3944,7 +3975,7 @@
 </file>
 
 <file path=customXml/itemProps2.xml><?xml version="1.0" encoding="utf-8"?>
-<ds:datastoreItem xmlns:ds="http://schemas.openxmlformats.org/officeDocument/2006/customXml" ds:itemID="{3BCBC8C6-6BF7-46EA-B143-59A7361FDC68}">
+<ds:datastoreItem xmlns:ds="http://schemas.openxmlformats.org/officeDocument/2006/customXml" ds:itemID="{57BAAFC9-9F4F-4B68-8780-8F1BA2E31871}">
   <ds:schemaRefs>
     <ds:schemaRef ds:uri="http://schemas.openxmlformats.org/officeDocument/2006/bibliography"/>
   </ds:schemaRefs>

</xml_diff>